<commit_message>
Add handling for unsupported note types
</commit_message>
<xml_diff>
--- a/src/test/resources/regular_table_consignment_note.docx
+++ b/src/test/resources/regular_table_consignment_note.docx
@@ -4,6 +4,7 @@
   <w:body>
     <w:tbl>
       <w:tblPr>
+        <w:tblpPr w:leftFromText="180" w:rightFromText="180" w:tblpY="585"/>
         <w:tblW w:w="0" w:type="auto"/>
         <w:tblBorders>
           <w:top w:val="single" w:sz="4" w:space="0" w:color="auto"/>
@@ -21,7 +22,7 @@
       <w:tr>
         <w:tc>
           <w:tcPr>
-            <w:tcW w:w="9571" w:type="dxa"/>
+            <w:tcW w:w="9345" w:type="dxa"/>
             <w:shd w:val="clear" w:color="auto" w:fill="auto"/>
             <w:vAlign w:val="center"/>
           </w:tcPr>
@@ -34,8 +35,6 @@
                 <w:szCs w:val="28"/>
               </w:rPr>
             </w:pPr>
-            <w:bookmarkStart w:id="0" w:name="_GoBack"/>
-            <w:bookmarkEnd w:id="0"/>
             <w:r>
               <w:rPr>
                 <w:rFonts w:ascii="Times New Roman" w:hAnsi="Times New Roman"/>
@@ -51,7 +50,7 @@
       <w:tr>
         <w:tc>
           <w:tcPr>
-            <w:tcW w:w="9571" w:type="dxa"/>
+            <w:tcW w:w="9345" w:type="dxa"/>
             <w:shd w:val="clear" w:color="auto" w:fill="auto"/>
             <w:vAlign w:val="center"/>
           </w:tcPr>
@@ -79,7 +78,7 @@
       <w:tr>
         <w:tc>
           <w:tcPr>
-            <w:tcW w:w="9571" w:type="dxa"/>
+            <w:tcW w:w="9345" w:type="dxa"/>
             <w:shd w:val="clear" w:color="auto" w:fill="auto"/>
             <w:vAlign w:val="center"/>
           </w:tcPr>
@@ -107,7 +106,7 @@
       <w:tr>
         <w:tc>
           <w:tcPr>
-            <w:tcW w:w="9571" w:type="dxa"/>
+            <w:tcW w:w="9345" w:type="dxa"/>
             <w:shd w:val="clear" w:color="auto" w:fill="auto"/>
             <w:vAlign w:val="center"/>
           </w:tcPr>
@@ -135,7 +134,7 @@
       <w:tr>
         <w:tc>
           <w:tcPr>
-            <w:tcW w:w="9571" w:type="dxa"/>
+            <w:tcW w:w="9345" w:type="dxa"/>
             <w:shd w:val="clear" w:color="auto" w:fill="auto"/>
             <w:vAlign w:val="center"/>
           </w:tcPr>
@@ -161,6 +160,30 @@
         </w:tc>
       </w:tr>
     </w:tbl>
+    <w:p>
+      <w:pPr>
+        <w:rPr>
+          <w:sz w:val="32"/>
+          <w:szCs w:val="32"/>
+        </w:rPr>
+      </w:pPr>
+      <w:r>
+        <w:rPr>
+          <w:sz w:val="32"/>
+          <w:szCs w:val="32"/>
+        </w:rPr>
+        <w:t>Список электрон</w:t>
+      </w:r>
+      <w:bookmarkStart w:id="0" w:name="_GoBack"/>
+      <w:bookmarkEnd w:id="0"/>
+      <w:r>
+        <w:rPr>
+          <w:sz w:val="32"/>
+          <w:szCs w:val="32"/>
+        </w:rPr>
+        <w:t>ных документов</w:t>
+      </w:r>
+    </w:p>
     <w:p/>
     <w:sectPr>
       <w:pgSz w:w="11906" w:h="16838"/>

</xml_diff>